<commit_message>
Initial cut at including Appendices.
</commit_message>
<xml_diff>
--- a/_conversion/source-docs/appx-dragino-gateway.docx
+++ b/_conversion/source-docs/appx-dragino-gateway.docx
@@ -26,7 +26,7 @@
           <w:szCs w:val="32"/>
           <w:rtl w:val="0"/>
         </w:rPr>
-        <w:t xml:space="preserve">Appendix B:  Configuring Dragino LoRaWAN Gateways</w:t>
+        <w:t xml:space="preserve">Configuring Dragino LoRaWAN Gateways</w:t>
       </w:r>
     </w:p>
     <w:p>
@@ -42,7 +42,7 @@
           <w:rFonts w:ascii="Open Sans" w:cs="Open Sans" w:eastAsia="Open Sans" w:hAnsi="Open Sans"/>
           <w:rtl w:val="0"/>
         </w:rPr>
-        <w:t xml:space="preserve">Dragino makes a few different LoRaWAN gateways, including the indoor LIG16, the outdoor DLOS8, and the indoor, cellular-capable LG308.  This Appendix gives some notes on how to configure these gateways.  Full documentation for each gateway is on the Dragino website and should be consulted for detailed information.</w:t>
+        <w:t xml:space="preserve">Dragino makes a few different LoRaWAN gateways, including the indoor LIG16, the outdoor DLOS8, and the indoor, cellular-capable LG308. This section gives some notes on how to configure these gateways. Full documentation for each gateway is on the Dragino website and should be consulted for detailed information.</w:t>
       </w:r>
     </w:p>
     <w:p>
@@ -58,7 +58,7 @@
           <w:rFonts w:ascii="Open Sans" w:cs="Open Sans" w:eastAsia="Open Sans" w:hAnsi="Open Sans"/>
           <w:rtl w:val="0"/>
         </w:rPr>
-        <w:t xml:space="preserve">When you power up the gateway, it broadcasts a new WiFi network that you can connect to with a PC (just like connecting to a WiFi network at a coffee shop).  The network name always starts with “dragino”, for example “dragino-1eb408”.  The WiFi password for connecting to this network is “dragino+dragino”.</w:t>
+        <w:t xml:space="preserve">When you power up the gateway, it broadcasts a new Wi-Fi network that you can connect to with a PC (just like connecting to a Wi-Fi network at a coffee shop). The network name always starts with “dragino”, for example “dragino-1eb408”. The Wi-Fi password for connecting to this network is “dragino+dragino”.</w:t>
       </w:r>
     </w:p>
     <w:p>
@@ -74,7 +74,23 @@
           <w:rFonts w:ascii="Open Sans" w:cs="Open Sans" w:eastAsia="Open Sans" w:hAnsi="Open Sans"/>
           <w:rtl w:val="0"/>
         </w:rPr>
-        <w:t xml:space="preserve">Next, you need to use a web browser to access the configuration web pages located on the gateway.  You access those pages by typing in the following IP address into the address bar of your browser:  10.130.1.1.  The first time you try to access this address, a dialog will pop up requesting you to log in.  For this log in, the username is “root” and the password is “dragino”.  You are then presented with the following system diagram:</w:t>
+        <w:t xml:space="preserve">Next, you need to use a web browser to access the configuration web pages located on the gateway. You access those pages by typing in the following IP address into the address bar of your browser:  10.130.1.1. The first time you try to access this address, a dialog will pop up requesting you to log in. For this log in, the username is “root” and the password is “dragino”.  You are then presented with the following system diagram:</w:t>
+      </w:r>
+    </w:p>
+    <w:p>
+      <w:pPr>
+        <w:spacing w:before="200" w:line="360" w:lineRule="auto"/>
+        <w:ind w:left="-15" w:firstLine="0"/>
+        <w:rPr>
+          <w:rFonts w:ascii="Open Sans" w:cs="Open Sans" w:eastAsia="Open Sans" w:hAnsi="Open Sans"/>
+        </w:rPr>
+      </w:pPr>
+      <w:r>
+        <w:rPr>
+          <w:rFonts w:ascii="Open Sans" w:cs="Open Sans" w:eastAsia="Open Sans" w:hAnsi="Open Sans"/>
+          <w:rtl w:val="0"/>
+        </w:rPr>
+        <w:t xml:space="preserve">[System Diagram for Dragino LoRaWAN Gateway]</w:t>
       </w:r>
     </w:p>
     <w:p>
@@ -93,12 +109,12 @@
           <wp:inline distB="114300" distT="114300" distL="114300" distR="114300">
             <wp:extent cx="5943600" cy="2959100"/>
             <wp:effectExtent b="0" l="0" r="0" t="0"/>
-            <wp:docPr id="6" name="image2.png"/>
+            <wp:docPr id="1" name="image6.png"/>
             <a:graphic>
               <a:graphicData uri="http://schemas.openxmlformats.org/drawingml/2006/picture">
                 <pic:pic>
                   <pic:nvPicPr>
-                    <pic:cNvPr id="0" name="image2.png"/>
+                    <pic:cNvPr id="0" name="image6.png"/>
                     <pic:cNvPicPr preferRelativeResize="0"/>
                   </pic:nvPicPr>
                   <pic:blipFill>
@@ -141,7 +157,7 @@
           <w:rFonts w:ascii="Open Sans" w:cs="Open Sans" w:eastAsia="Open Sans" w:hAnsi="Open Sans"/>
           <w:rtl w:val="0"/>
         </w:rPr>
-        <w:t xml:space="preserve">which generally displays which parts of the gateway are working.  Access to different configuration pages can be done by clicking on parts of the diagram or by using the menus at the top of the page.</w:t>
+        <w:t xml:space="preserve">which generally displays which parts of the gateway are working. Access to different configuration pages can be done by clicking on parts of the diagram or by using the menus at the top of the page.</w:t>
       </w:r>
     </w:p>
     <w:p>
@@ -157,7 +173,7 @@
           <w:rFonts w:ascii="Open Sans" w:cs="Open Sans" w:eastAsia="Open Sans" w:hAnsi="Open Sans"/>
           <w:rtl w:val="0"/>
         </w:rPr>
-        <w:t xml:space="preserve">It is often a good idea to upgrade the firmware of the gateway when you first receive it.  Check the User Manual for details.  First, you need to download the latest firmware from the Dragino website. Then, click the “Firmware Upgrade” option from the System menu at the top of the Home Dragino web page you accessed above.   Finally, you “Upload Firmware File” from your PC to the Gateway and “Proceed with Flash”.  You will be forced to reconnect to the gateway WiFi network and access the configuration page again.</w:t>
+        <w:t xml:space="preserve">It is often a good idea to upgrade the firmware of the gateway when you first receive it.  Check the User Manual for details. First, you need to download the latest firmware from the Dragino website. Then, click the “Firmware Upgrade” option from the System menu at the top of the Home Dragino web page you accessed above. Finally, you “Upload Firmware File” from your PC to the Gateway and “Proceed with Flash”. You will be forced to reconnect to the gateway Wi-Fi network and access the configuration page again.</w:t>
       </w:r>
     </w:p>
     <w:p>
@@ -174,6 +190,22 @@
           <w:rtl w:val="0"/>
         </w:rPr>
         <w:t xml:space="preserve">Here are the key settings that need to be changed to configure the gateway for US operation on the Things Network:</w:t>
+      </w:r>
+    </w:p>
+    <w:p>
+      <w:pPr>
+        <w:spacing w:before="200" w:line="360" w:lineRule="auto"/>
+        <w:ind w:left="-15" w:firstLine="0"/>
+        <w:rPr>
+          <w:rFonts w:ascii="Open Sans" w:cs="Open Sans" w:eastAsia="Open Sans" w:hAnsi="Open Sans"/>
+        </w:rPr>
+      </w:pPr>
+      <w:r>
+        <w:rPr>
+          <w:rFonts w:ascii="Open Sans" w:cs="Open Sans" w:eastAsia="Open Sans" w:hAnsi="Open Sans"/>
+          <w:rtl w:val="0"/>
+        </w:rPr>
+        <w:t xml:space="preserve">[Key Settings for Configuring the Gateway for US Operation on the Things Network]</w:t>
       </w:r>
     </w:p>
     <w:p>
@@ -204,12 +236,12 @@
           <wp:inline distB="114300" distT="114300" distL="114300" distR="114300">
             <wp:extent cx="5943600" cy="1041400"/>
             <wp:effectExtent b="0" l="0" r="0" t="0"/>
-            <wp:docPr id="2" name="image6.png"/>
+            <wp:docPr id="2" name="image1.png"/>
             <a:graphic>
               <a:graphicData uri="http://schemas.openxmlformats.org/drawingml/2006/picture">
                 <pic:pic>
                   <pic:nvPicPr>
-                    <pic:cNvPr id="0" name="image6.png"/>
+                    <pic:cNvPr id="0" name="image1.png"/>
                     <pic:cNvPicPr preferRelativeResize="0"/>
                   </pic:nvPicPr>
                   <pic:blipFill>
@@ -259,7 +291,7 @@
           <w:rFonts w:ascii="Open Sans" w:cs="Open Sans" w:eastAsia="Open Sans" w:hAnsi="Open Sans"/>
           <w:rtl w:val="0"/>
         </w:rPr>
-        <w:t xml:space="preserve">From the “LoRaWAN” menu, click the “LoRaWAN” item.  Copy and save the Gateway ID from the General Settings section, as you will need this later when you register this gateway on the Things Network.  Do not change the ID.</w:t>
+        <w:t xml:space="preserve">From the “LoRaWAN” menu, click the “LoRaWAN” item. Copy and save the Gateway ID from the General Settings section, as you will need this later when you register this gateway on the Things Network. Do not change the ID.</w:t>
         <w:br w:type="textWrapping"/>
       </w:r>
       <w:r>
@@ -270,12 +302,12 @@
           <wp:inline distB="114300" distT="114300" distL="114300" distR="114300">
             <wp:extent cx="2909888" cy="237219"/>
             <wp:effectExtent b="0" l="0" r="0" t="0"/>
-            <wp:docPr id="1" name="image1.png"/>
+            <wp:docPr id="3" name="image5.png"/>
             <a:graphic>
               <a:graphicData uri="http://schemas.openxmlformats.org/drawingml/2006/picture">
                 <pic:pic>
                   <pic:nvPicPr>
-                    <pic:cNvPr id="0" name="image1.png"/>
+                    <pic:cNvPr id="0" name="image5.png"/>
                     <pic:cNvPicPr preferRelativeResize="0"/>
                   </pic:nvPicPr>
                   <pic:blipFill>
@@ -316,12 +348,12 @@
           <wp:inline distB="114300" distT="114300" distL="114300" distR="114300">
             <wp:extent cx="5943600" cy="622300"/>
             <wp:effectExtent b="0" l="0" r="0" t="0"/>
-            <wp:docPr id="3" name="image5.png"/>
+            <wp:docPr id="5" name="image4.png"/>
             <a:graphic>
               <a:graphicData uri="http://schemas.openxmlformats.org/drawingml/2006/picture">
                 <pic:pic>
                   <pic:nvPicPr>
-                    <pic:cNvPr id="0" name="image5.png"/>
+                    <pic:cNvPr id="0" name="image4.png"/>
                     <pic:cNvPicPr preferRelativeResize="0"/>
                   </pic:nvPicPr>
                   <pic:blipFill>
@@ -371,9 +403,9 @@
           <w:rFonts w:ascii="Open Sans" w:cs="Open Sans" w:eastAsia="Open Sans" w:hAnsi="Open Sans"/>
           <w:rtl w:val="0"/>
         </w:rPr>
-        <w:t xml:space="preserve">If you are going to connect the gateway to the Internet via a wired Ethernet connection, there is no more configuration required on the gateway.  If you want to use WiFi to connect the gateway to the Internet, then you need to access the “Network” menu and click “WiFi”.  On the WiFi page, you must fill out the settings in the “WiFi WAN Client Settings” section of the page, making sure to “Enable WiFi WAN Client” and to properly fill out the name of the WiFi network (SSID) and the Passphrase.  Also, keep the “Enable WiFi Access Point” checkbox enabled so that you can access the gateway in the future for configuration (i.e. make no changes in that section).  </w:t>
+        <w:t xml:space="preserve">If you are going to connect the gateway to the Internet via a wired Ethernet connection, there is no more configuration required on the gateway. If you want to use Wi-Fi to connect the gateway to the Internet, then you need to access the “Network” menu and click “WiFi”. On the WiFi page, you must fill out the settings in the “WiFi WAN Client Settings” section of the page, making sure to “Enable WiFi WAN Client” and to properly fill out the name of the Wi-Fi network (SSID) and the Passphrase. Also, keep the “Enable WiFi Access Point” checkbox enabled so that you can access the gateway in the future for configuration (i.e. make no changes in that section).  </w:t>
         <w:br w:type="textWrapping"/>
-        <w:t xml:space="preserve">Note one issue we have discovered with filling out and enabling the “WiFi WAN Client Settings” section: if that WiFi connection is not available, an Ethernet connection will also not work.  If you use WiFi for testing the gateway but ultimately intend to use an Ethernet connection, make sure you disable the WiFi WAN Client.</w:t>
+        <w:t xml:space="preserve">Note one issue we have discovered with filling out and enabling the “WiFi WAN Client Settings” section: if that Wi-Fi connection is not available, an Ethernet connection will also not work. If you use Wi-Fi for testing the gateway but ultimately intend to use an Ethernet connection, make sure you disable the Wi-Fi WAN Client.</w:t>
       </w:r>
     </w:p>
     <w:p>
@@ -411,7 +443,7 @@
           <w:rFonts w:ascii="Open Sans" w:cs="Open Sans" w:eastAsia="Open Sans" w:hAnsi="Open Sans"/>
           <w:rtl w:val="0"/>
         </w:rPr>
-        <w:t xml:space="preserve">.  The important settings there are the “Gateway EUI”, which is the “Gateway ID” that we copied in a prior step (it is called the Gateway ID on the Dragino configuration page, but it is labeled Gateway EUI on theThings Console).  Also, the frequency plan must be set correctly:</w:t>
+        <w:t xml:space="preserve">. The important settings there are the “Gateway EUI”, which is the “Gateway ID” that we copied in a prior step (it is called the Gateway ID on the Dragino configuration page, but it is labeled Gateway EUI on the Things Console).  Also, the frequency plan must be set correctly:</w:t>
         <w:br w:type="textWrapping"/>
       </w:r>
       <w:r>
@@ -422,7 +454,7 @@
           <wp:inline distB="114300" distT="114300" distL="114300" distR="114300">
             <wp:extent cx="5229225" cy="1028700"/>
             <wp:effectExtent b="0" l="0" r="0" t="0"/>
-            <wp:docPr id="4" name="image3.png"/>
+            <wp:docPr id="6" name="image3.png"/>
             <a:graphic>
               <a:graphicData uri="http://schemas.openxmlformats.org/drawingml/2006/picture">
                 <pic:pic>
@@ -474,7 +506,23 @@
           <w:rFonts w:ascii="Open Sans" w:cs="Open Sans" w:eastAsia="Open Sans" w:hAnsi="Open Sans"/>
           <w:rtl w:val="0"/>
         </w:rPr>
-        <w:t xml:space="preserve">Unplug and then re-power the gateway.  If you reconnect to the gateway’s WiFi network and visit the home page at 10.130.1.1, you should see green checkmarks:</w:t>
+        <w:t xml:space="preserve">Unplug and then re-power the gateway. If you reconnect to the gateway’s Wi-Fi network and visit the home page at 10.130.1.1, you should see green checkmarks:</w:t>
+      </w:r>
+    </w:p>
+    <w:p>
+      <w:pPr>
+        <w:spacing w:before="200" w:line="360" w:lineRule="auto"/>
+        <w:ind w:left="720" w:firstLine="0"/>
+        <w:rPr>
+          <w:rFonts w:ascii="Open Sans" w:cs="Open Sans" w:eastAsia="Open Sans" w:hAnsi="Open Sans"/>
+        </w:rPr>
+      </w:pPr>
+      <w:r>
+        <w:rPr>
+          <w:rFonts w:ascii="Open Sans" w:cs="Open Sans" w:eastAsia="Open Sans" w:hAnsi="Open Sans"/>
+          <w:rtl w:val="0"/>
+        </w:rPr>
+        <w:t xml:space="preserve">[System Diagram for Dragino LoRaWAN Gateway with Green Checkmarks]</w:t>
         <w:br w:type="textWrapping"/>
       </w:r>
       <w:r>
@@ -485,12 +533,12 @@
           <wp:inline distB="114300" distT="114300" distL="114300" distR="114300">
             <wp:extent cx="5943600" cy="2933700"/>
             <wp:effectExtent b="0" l="0" r="0" t="0"/>
-            <wp:docPr id="5" name="image4.png"/>
+            <wp:docPr id="4" name="image2.png"/>
             <a:graphic>
               <a:graphicData uri="http://schemas.openxmlformats.org/drawingml/2006/picture">
                 <pic:pic>
                   <pic:nvPicPr>
-                    <pic:cNvPr id="0" name="image4.png"/>
+                    <pic:cNvPr id="0" name="image2.png"/>
                     <pic:cNvPicPr preferRelativeResize="0"/>
                   </pic:nvPicPr>
                   <pic:blipFill>
@@ -514,6 +562,18 @@
           </wp:inline>
         </w:drawing>
       </w:r>
+      <w:r>
+        <w:rPr>
+          <w:rtl w:val="0"/>
+        </w:rPr>
+      </w:r>
+    </w:p>
+    <w:p>
+      <w:pPr>
+        <w:spacing w:before="200" w:line="360" w:lineRule="auto"/>
+        <w:ind w:left="0" w:firstLine="0"/>
+        <w:rPr/>
+      </w:pPr>
       <w:r>
         <w:rPr>
           <w:rtl w:val="0"/>

</xml_diff>